<commit_message>
Updates the covers for the guides to 1.1.0
</commit_message>
<xml_diff>
--- a/cover-Instructor.docx
+++ b/cover-Instructor.docx
@@ -1,16 +1,12 @@
 
 <file path=word/document.xml><?xml version="1.0" encoding="utf-8"?>
-<w:document xmlns:wpc="http://schemas.microsoft.com/office/word/2010/wordprocessingCanvas" xmlns:mo="http://schemas.microsoft.com/office/mac/office/2008/main" xmlns:mc="http://schemas.openxmlformats.org/markup-compatibility/2006" xmlns:mv="urn:schemas-microsoft-com:mac:vml" xmlns:o="urn:schemas-microsoft-com:office:office" xmlns:r="http://schemas.openxmlformats.org/officeDocument/2006/relationships" xmlns:m="http://schemas.openxmlformats.org/officeDocument/2006/math" xmlns:v="urn:schemas-microsoft-com:vml" xmlns:wp14="http://schemas.microsoft.com/office/word/2010/wordprocessingDrawing" xmlns:wp="http://schemas.openxmlformats.org/drawingml/2006/wordprocessingDrawing" xmlns:w10="urn:schemas-microsoft-com:office:word" xmlns:w="http://schemas.openxmlformats.org/wordprocessingml/2006/main" xmlns:w14="http://schemas.microsoft.com/office/word/2010/wordml" xmlns:w15="http://schemas.microsoft.com/office/word/2012/wordml" xmlns:wpg="http://schemas.microsoft.com/office/word/2010/wordprocessingGroup" xmlns:wpi="http://schemas.microsoft.com/office/word/2010/wordprocessingInk" xmlns:wne="http://schemas.microsoft.com/office/word/2006/wordml" xmlns:wps="http://schemas.microsoft.com/office/word/2010/wordprocessingShape" mc:Ignorable="w14 w15 wp14">
+<w:document xmlns:wpc="http://schemas.microsoft.com/office/word/2010/wordprocessingCanvas" xmlns:cx="http://schemas.microsoft.com/office/drawing/2014/chartex" xmlns:cx1="http://schemas.microsoft.com/office/drawing/2015/9/8/chartex" xmlns:mc="http://schemas.openxmlformats.org/markup-compatibility/2006" xmlns:o="urn:schemas-microsoft-com:office:office" xmlns:r="http://schemas.openxmlformats.org/officeDocument/2006/relationships" xmlns:m="http://schemas.openxmlformats.org/officeDocument/2006/math" xmlns:v="urn:schemas-microsoft-com:vml" xmlns:wp14="http://schemas.microsoft.com/office/word/2010/wordprocessingDrawing" xmlns:wp="http://schemas.openxmlformats.org/drawingml/2006/wordprocessingDrawing" xmlns:w10="urn:schemas-microsoft-com:office:word" xmlns:w="http://schemas.openxmlformats.org/wordprocessingml/2006/main" xmlns:w14="http://schemas.microsoft.com/office/word/2010/wordml" xmlns:w15="http://schemas.microsoft.com/office/word/2012/wordml" xmlns:w16se="http://schemas.microsoft.com/office/word/2015/wordml/symex" xmlns:wpg="http://schemas.microsoft.com/office/word/2010/wordprocessingGroup" xmlns:wpi="http://schemas.microsoft.com/office/word/2010/wordprocessingInk" xmlns:wne="http://schemas.microsoft.com/office/word/2006/wordml" xmlns:wps="http://schemas.microsoft.com/office/word/2010/wordprocessingShape" mc:Ignorable="w14 w15 w16se wp14">
   <w:body>
     <w:p>
       <w:pPr>
         <w:sectPr>
-          <w:headerReference w:type="even" r:id="rId7"/>
-          <w:headerReference w:type="default" r:id="rId8"/>
-          <w:footerReference w:type="even" r:id="rId9"/>
-          <w:footerReference w:type="default" r:id="rId10"/>
-          <w:headerReference w:type="first" r:id="rId11"/>
-          <w:footerReference w:type="first" r:id="rId12"/>
+          <w:headerReference w:type="default" r:id="rId7"/>
+          <w:footerReference w:type="default" r:id="rId8"/>
           <w:pgSz w:w="12240" w:h="15840"/>
           <w:pgMar w:top="1440" w:right="1440" w:bottom="1440" w:left="1440" w:header="720" w:footer="720" w:gutter="0"/>
           <w:pgNumType w:start="0"/>
@@ -22,8 +18,8 @@
     <w:p>
       <w:pPr>
         <w:sectPr>
-          <w:headerReference w:type="default" r:id="rId13"/>
-          <w:footerReference w:type="default" r:id="rId14"/>
+          <w:headerReference w:type="default" r:id="rId9"/>
+          <w:footerReference w:type="default" r:id="rId10"/>
           <w:type w:val="continuous"/>
           <w:pgSz w:w="12240" w:h="15840"/>
           <w:pgMar w:top="1440" w:right="1440" w:bottom="1440" w:left="1440" w:header="720" w:footer="720" w:gutter="0"/>
@@ -60,7 +56,7 @@
                     <pic:cNvPicPr/>
                   </pic:nvPicPr>
                   <pic:blipFill>
-                    <a:blip r:embed="rId15">
+                    <a:blip r:embed="rId11">
                       <a:extLst>
                         <a:ext uri="{28A0092B-C50C-407E-A947-70E740481C1C}">
                           <a14:useLocalDpi xmlns:a14="http://schemas.microsoft.com/office/drawing/2010/main" val="0"/>
@@ -197,7 +193,7 @@
               </wp:anchor>
             </w:drawing>
           </mc:Choice>
-          <mc:Fallback>
+          <mc:Fallback xmlns:mv="urn:schemas-microsoft-com:mac:vml" xmlns:mo="http://schemas.microsoft.com/office/mac/office/2008/main">
             <w:pict>
               <v:shapetype w14:anchorId="5ADCAD64" id="_x0000_t202" coordsize="21600,21600" o:spt="202" path="m,l,21600r21600,l21600,xe">
                 <v:stroke joinstyle="miter"/>
@@ -276,7 +272,7 @@
                     </pic:cNvPicPr>
                   </pic:nvPicPr>
                   <pic:blipFill>
-                    <a:blip r:embed="rId16">
+                    <a:blip r:embed="rId12">
                       <a:extLst>
                         <a:ext uri="{28A0092B-C50C-407E-A947-70E740481C1C}">
                           <a14:useLocalDpi xmlns:a14="http://schemas.microsoft.com/office/drawing/2010/main" val="0"/>
@@ -317,6 +313,7 @@
     <w:p/>
     <w:p/>
     <w:p/>
+    <w:bookmarkStart w:id="0" w:name="_GoBack"/>
     <w:p>
       <w:r>
         <w:rPr>
@@ -442,7 +439,7 @@
               </wp:anchor>
             </w:drawing>
           </mc:Choice>
-          <mc:Fallback>
+          <mc:Fallback xmlns:mv="urn:schemas-microsoft-com:mac:vml" xmlns:mo="http://schemas.microsoft.com/office/mac/office/2008/main">
             <w:pict>
               <v:shapetype w14:anchorId="57BEB7EE" id="_x0000_t202" coordsize="21600,21600" o:spt="202" path="m0,0l0,21600,21600,21600,21600,0xe">
                 <v:stroke joinstyle="miter"/>
@@ -624,7 +621,7 @@
               </wp:anchor>
             </w:drawing>
           </mc:Choice>
-          <mc:Fallback>
+          <mc:Fallback xmlns:mv="urn:schemas-microsoft-com:mac:vml" xmlns:mo="http://schemas.microsoft.com/office/mac/office/2008/main">
             <w:pict>
               <v:shape w14:anchorId="349F337B" id="Text Box 153" o:spid="_x0000_s1028" type="#_x0000_t202" style="position:absolute;margin-left:18.05pt;margin-top:610.55pt;width:575.9pt;height:52.65pt;z-index:251676672;visibility:visible;mso-wrap-style:square;mso-width-percent:941;mso-height-percent:100;mso-wrap-distance-left:9pt;mso-wrap-distance-top:0;mso-wrap-distance-right:9pt;mso-wrap-distance-bottom:0;mso-position-horizontal:absolute;mso-position-horizontal-relative:page;mso-position-vertical:absolute;mso-position-vertical-relative:page;mso-width-percent:941;mso-height-percent:100;mso-width-relative:page;mso-height-relative:page;v-text-anchor:top" o:gfxdata="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" filled="f" stroked="f" strokeweight=".5pt">
                 <v:textbox style="mso-fit-shape-to-text:t" inset="126pt,0,54pt,0">
@@ -678,10 +675,11 @@
           </mc:Fallback>
         </mc:AlternateContent>
       </w:r>
+      <w:bookmarkEnd w:id="0"/>
     </w:p>
     <w:sectPr>
-      <w:headerReference w:type="default" r:id="rId17"/>
-      <w:footerReference w:type="default" r:id="rId18"/>
+      <w:headerReference w:type="default" r:id="rId13"/>
+      <w:footerReference w:type="default" r:id="rId14"/>
       <w:type w:val="continuous"/>
       <w:pgSz w:w="12240" w:h="15840"/>
       <w:pgMar w:top="1440" w:right="1440" w:bottom="1440" w:left="1440" w:header="720" w:footer="720" w:gutter="0"/>
@@ -693,7 +691,7 @@
 </file>
 
 <file path=word/endnotes.xml><?xml version="1.0" encoding="utf-8"?>
-<w:endnotes xmlns:wpc="http://schemas.microsoft.com/office/word/2010/wordprocessingCanvas" xmlns:mo="http://schemas.microsoft.com/office/mac/office/2008/main" xmlns:mc="http://schemas.openxmlformats.org/markup-compatibility/2006" xmlns:mv="urn:schemas-microsoft-com:mac:vml" xmlns:o="urn:schemas-microsoft-com:office:office" xmlns:r="http://schemas.openxmlformats.org/officeDocument/2006/relationships" xmlns:m="http://schemas.openxmlformats.org/officeDocument/2006/math" xmlns:v="urn:schemas-microsoft-com:vml" xmlns:wp14="http://schemas.microsoft.com/office/word/2010/wordprocessingDrawing" xmlns:wp="http://schemas.openxmlformats.org/drawingml/2006/wordprocessingDrawing" xmlns:w10="urn:schemas-microsoft-com:office:word" xmlns:w="http://schemas.openxmlformats.org/wordprocessingml/2006/main" xmlns:w14="http://schemas.microsoft.com/office/word/2010/wordml" xmlns:w15="http://schemas.microsoft.com/office/word/2012/wordml" xmlns:wpg="http://schemas.microsoft.com/office/word/2010/wordprocessingGroup" xmlns:wpi="http://schemas.microsoft.com/office/word/2010/wordprocessingInk" xmlns:wne="http://schemas.microsoft.com/office/word/2006/wordml" xmlns:wps="http://schemas.microsoft.com/office/word/2010/wordprocessingShape" mc:Ignorable="w14 w15 wp14">
+<w:endnotes xmlns:wpc="http://schemas.microsoft.com/office/word/2010/wordprocessingCanvas" xmlns:cx="http://schemas.microsoft.com/office/drawing/2014/chartex" xmlns:cx1="http://schemas.microsoft.com/office/drawing/2015/9/8/chartex" xmlns:mc="http://schemas.openxmlformats.org/markup-compatibility/2006" xmlns:o="urn:schemas-microsoft-com:office:office" xmlns:r="http://schemas.openxmlformats.org/officeDocument/2006/relationships" xmlns:m="http://schemas.openxmlformats.org/officeDocument/2006/math" xmlns:v="urn:schemas-microsoft-com:vml" xmlns:wp14="http://schemas.microsoft.com/office/word/2010/wordprocessingDrawing" xmlns:wp="http://schemas.openxmlformats.org/drawingml/2006/wordprocessingDrawing" xmlns:w10="urn:schemas-microsoft-com:office:word" xmlns:w="http://schemas.openxmlformats.org/wordprocessingml/2006/main" xmlns:w14="http://schemas.microsoft.com/office/word/2010/wordml" xmlns:w15="http://schemas.microsoft.com/office/word/2012/wordml" xmlns:w16se="http://schemas.microsoft.com/office/word/2015/wordml/symex" xmlns:wpg="http://schemas.microsoft.com/office/word/2010/wordprocessingGroup" xmlns:wpi="http://schemas.microsoft.com/office/word/2010/wordprocessingInk" xmlns:wne="http://schemas.microsoft.com/office/word/2006/wordml" xmlns:wps="http://schemas.microsoft.com/office/word/2010/wordprocessingShape" mc:Ignorable="w14 w15 w16se wp14">
   <w:endnote w:type="separator" w:id="-1">
     <w:p>
       <w:pPr>
@@ -718,17 +716,7 @@
 </file>
 
 <file path=word/footer1.xml><?xml version="1.0" encoding="utf-8"?>
-<w:ftr xmlns:wpc="http://schemas.microsoft.com/office/word/2010/wordprocessingCanvas" xmlns:mo="http://schemas.microsoft.com/office/mac/office/2008/main" xmlns:mc="http://schemas.openxmlformats.org/markup-compatibility/2006" xmlns:mv="urn:schemas-microsoft-com:mac:vml" xmlns:o="urn:schemas-microsoft-com:office:office" xmlns:r="http://schemas.openxmlformats.org/officeDocument/2006/relationships" xmlns:m="http://schemas.openxmlformats.org/officeDocument/2006/math" xmlns:v="urn:schemas-microsoft-com:vml" xmlns:wp14="http://schemas.microsoft.com/office/word/2010/wordprocessingDrawing" xmlns:wp="http://schemas.openxmlformats.org/drawingml/2006/wordprocessingDrawing" xmlns:w10="urn:schemas-microsoft-com:office:word" xmlns:w="http://schemas.openxmlformats.org/wordprocessingml/2006/main" xmlns:w14="http://schemas.microsoft.com/office/word/2010/wordml" xmlns:w15="http://schemas.microsoft.com/office/word/2012/wordml" xmlns:wpg="http://schemas.microsoft.com/office/word/2010/wordprocessingGroup" xmlns:wpi="http://schemas.microsoft.com/office/word/2010/wordprocessingInk" xmlns:wne="http://schemas.microsoft.com/office/word/2006/wordml" xmlns:wps="http://schemas.microsoft.com/office/word/2010/wordprocessingShape" mc:Ignorable="w14 w15 wp14">
-  <w:p>
-    <w:pPr>
-      <w:pStyle w:val="Footer"/>
-    </w:pPr>
-  </w:p>
-</w:ftr>
-</file>
-
-<file path=word/footer2.xml><?xml version="1.0" encoding="utf-8"?>
-<w:ftr xmlns:wpc="http://schemas.microsoft.com/office/word/2010/wordprocessingCanvas" xmlns:mo="http://schemas.microsoft.com/office/mac/office/2008/main" xmlns:mc="http://schemas.openxmlformats.org/markup-compatibility/2006" xmlns:mv="urn:schemas-microsoft-com:mac:vml" xmlns:o="urn:schemas-microsoft-com:office:office" xmlns:r="http://schemas.openxmlformats.org/officeDocument/2006/relationships" xmlns:m="http://schemas.openxmlformats.org/officeDocument/2006/math" xmlns:v="urn:schemas-microsoft-com:vml" xmlns:wp14="http://schemas.microsoft.com/office/word/2010/wordprocessingDrawing" xmlns:wp="http://schemas.openxmlformats.org/drawingml/2006/wordprocessingDrawing" xmlns:w10="urn:schemas-microsoft-com:office:word" xmlns:w="http://schemas.openxmlformats.org/wordprocessingml/2006/main" xmlns:w14="http://schemas.microsoft.com/office/word/2010/wordml" xmlns:w15="http://schemas.microsoft.com/office/word/2012/wordml" xmlns:wpg="http://schemas.microsoft.com/office/word/2010/wordprocessingGroup" xmlns:wpi="http://schemas.microsoft.com/office/word/2010/wordprocessingInk" xmlns:wne="http://schemas.microsoft.com/office/word/2006/wordml" xmlns:wps="http://schemas.microsoft.com/office/word/2010/wordprocessingShape" mc:Ignorable="w14 w15 wp14">
+<w:ftr xmlns:wpc="http://schemas.microsoft.com/office/word/2010/wordprocessingCanvas" xmlns:cx="http://schemas.microsoft.com/office/drawing/2014/chartex" xmlns:cx1="http://schemas.microsoft.com/office/drawing/2015/9/8/chartex" xmlns:mc="http://schemas.openxmlformats.org/markup-compatibility/2006" xmlns:o="urn:schemas-microsoft-com:office:office" xmlns:r="http://schemas.openxmlformats.org/officeDocument/2006/relationships" xmlns:m="http://schemas.openxmlformats.org/officeDocument/2006/math" xmlns:v="urn:schemas-microsoft-com:vml" xmlns:wp14="http://schemas.microsoft.com/office/word/2010/wordprocessingDrawing" xmlns:wp="http://schemas.openxmlformats.org/drawingml/2006/wordprocessingDrawing" xmlns:w10="urn:schemas-microsoft-com:office:word" xmlns:w="http://schemas.openxmlformats.org/wordprocessingml/2006/main" xmlns:w14="http://schemas.microsoft.com/office/word/2010/wordml" xmlns:w15="http://schemas.microsoft.com/office/word/2012/wordml" xmlns:w16se="http://schemas.microsoft.com/office/word/2015/wordml/symex" xmlns:wpg="http://schemas.microsoft.com/office/word/2010/wordprocessingGroup" xmlns:wpi="http://schemas.microsoft.com/office/word/2010/wordprocessingInk" xmlns:wne="http://schemas.microsoft.com/office/word/2006/wordml" xmlns:wps="http://schemas.microsoft.com/office/word/2010/wordprocessingShape" mc:Ignorable="w14 w15 w16se wp14">
   <w:p>
     <w:pPr>
       <w:pStyle w:val="Footer"/>
@@ -751,8 +739,6 @@
       </w:rPr>
       <w:t>2016</w:t>
     </w:r>
-    <w:bookmarkStart w:id="0" w:name="_GoBack"/>
-    <w:bookmarkEnd w:id="0"/>
     <w:r>
       <w:rPr>
         <w:rFonts w:ascii="Arial" w:hAnsi="Arial" w:cs="Arial"/>
@@ -819,24 +805,21 @@
         <w:rFonts w:ascii="Arial" w:hAnsi="Arial" w:cs="Arial"/>
         <w:color w:val="3F5364"/>
       </w:rPr>
-      <w:t>Course Rev 1.0.0</w:t>
+      <w:t>Course Rev 1.1</w:t>
+    </w:r>
+    <w:r>
+      <w:rPr>
+        <w:rFonts w:ascii="Arial" w:hAnsi="Arial" w:cs="Arial"/>
+        <w:color w:val="3F5364"/>
+      </w:rPr>
+      <w:t>.0</w:t>
     </w:r>
   </w:p>
 </w:ftr>
 </file>
 
-<file path=word/footer3.xml><?xml version="1.0" encoding="utf-8"?>
-<w:ftr xmlns:wpc="http://schemas.microsoft.com/office/word/2010/wordprocessingCanvas" xmlns:mo="http://schemas.microsoft.com/office/mac/office/2008/main" xmlns:mc="http://schemas.openxmlformats.org/markup-compatibility/2006" xmlns:mv="urn:schemas-microsoft-com:mac:vml" xmlns:o="urn:schemas-microsoft-com:office:office" xmlns:r="http://schemas.openxmlformats.org/officeDocument/2006/relationships" xmlns:m="http://schemas.openxmlformats.org/officeDocument/2006/math" xmlns:v="urn:schemas-microsoft-com:vml" xmlns:wp14="http://schemas.microsoft.com/office/word/2010/wordprocessingDrawing" xmlns:wp="http://schemas.openxmlformats.org/drawingml/2006/wordprocessingDrawing" xmlns:w10="urn:schemas-microsoft-com:office:word" xmlns:w="http://schemas.openxmlformats.org/wordprocessingml/2006/main" xmlns:w14="http://schemas.microsoft.com/office/word/2010/wordml" xmlns:w15="http://schemas.microsoft.com/office/word/2012/wordml" xmlns:wpg="http://schemas.microsoft.com/office/word/2010/wordprocessingGroup" xmlns:wpi="http://schemas.microsoft.com/office/word/2010/wordprocessingInk" xmlns:wne="http://schemas.microsoft.com/office/word/2006/wordml" xmlns:wps="http://schemas.microsoft.com/office/word/2010/wordprocessingShape" mc:Ignorable="w14 w15 wp14">
-  <w:p>
-    <w:pPr>
-      <w:pStyle w:val="Footer"/>
-    </w:pPr>
-  </w:p>
-</w:ftr>
-</file>
-
-<file path=word/footer4.xml><?xml version="1.0" encoding="utf-8"?>
-<w:ftr xmlns:wpc="http://schemas.microsoft.com/office/word/2010/wordprocessingCanvas" xmlns:mo="http://schemas.microsoft.com/office/mac/office/2008/main" xmlns:mc="http://schemas.openxmlformats.org/markup-compatibility/2006" xmlns:mv="urn:schemas-microsoft-com:mac:vml" xmlns:o="urn:schemas-microsoft-com:office:office" xmlns:r="http://schemas.openxmlformats.org/officeDocument/2006/relationships" xmlns:m="http://schemas.openxmlformats.org/officeDocument/2006/math" xmlns:v="urn:schemas-microsoft-com:vml" xmlns:wp14="http://schemas.microsoft.com/office/word/2010/wordprocessingDrawing" xmlns:wp="http://schemas.openxmlformats.org/drawingml/2006/wordprocessingDrawing" xmlns:w10="urn:schemas-microsoft-com:office:word" xmlns:w="http://schemas.openxmlformats.org/wordprocessingml/2006/main" xmlns:w14="http://schemas.microsoft.com/office/word/2010/wordml" xmlns:w15="http://schemas.microsoft.com/office/word/2012/wordml" xmlns:wpg="http://schemas.microsoft.com/office/word/2010/wordprocessingGroup" xmlns:wpi="http://schemas.microsoft.com/office/word/2010/wordprocessingInk" xmlns:wne="http://schemas.microsoft.com/office/word/2006/wordml" xmlns:wps="http://schemas.microsoft.com/office/word/2010/wordprocessingShape" mc:Ignorable="w14 w15 wp14">
+<file path=word/footer2.xml><?xml version="1.0" encoding="utf-8"?>
+<w:ftr xmlns:wpc="http://schemas.microsoft.com/office/word/2010/wordprocessingCanvas" xmlns:cx="http://schemas.microsoft.com/office/drawing/2014/chartex" xmlns:cx1="http://schemas.microsoft.com/office/drawing/2015/9/8/chartex" xmlns:mc="http://schemas.openxmlformats.org/markup-compatibility/2006" xmlns:o="urn:schemas-microsoft-com:office:office" xmlns:r="http://schemas.openxmlformats.org/officeDocument/2006/relationships" xmlns:m="http://schemas.openxmlformats.org/officeDocument/2006/math" xmlns:v="urn:schemas-microsoft-com:vml" xmlns:wp14="http://schemas.microsoft.com/office/word/2010/wordprocessingDrawing" xmlns:wp="http://schemas.openxmlformats.org/drawingml/2006/wordprocessingDrawing" xmlns:w10="urn:schemas-microsoft-com:office:word" xmlns:w="http://schemas.openxmlformats.org/wordprocessingml/2006/main" xmlns:w14="http://schemas.microsoft.com/office/word/2010/wordml" xmlns:w15="http://schemas.microsoft.com/office/word/2012/wordml" xmlns:w16se="http://schemas.microsoft.com/office/word/2015/wordml/symex" xmlns:wpg="http://schemas.microsoft.com/office/word/2010/wordprocessingGroup" xmlns:wpi="http://schemas.microsoft.com/office/word/2010/wordprocessingInk" xmlns:wne="http://schemas.microsoft.com/office/word/2006/wordml" xmlns:wps="http://schemas.microsoft.com/office/word/2010/wordprocessingShape" mc:Ignorable="w14 w15 w16se wp14">
   <w:p>
     <w:pPr>
       <w:pStyle w:val="Footer"/>
@@ -878,8 +861,8 @@
 </w:ftr>
 </file>
 
-<file path=word/footer5.xml><?xml version="1.0" encoding="utf-8"?>
-<w:ftr xmlns:wpc="http://schemas.microsoft.com/office/word/2010/wordprocessingCanvas" xmlns:mo="http://schemas.microsoft.com/office/mac/office/2008/main" xmlns:mc="http://schemas.openxmlformats.org/markup-compatibility/2006" xmlns:mv="urn:schemas-microsoft-com:mac:vml" xmlns:o="urn:schemas-microsoft-com:office:office" xmlns:r="http://schemas.openxmlformats.org/officeDocument/2006/relationships" xmlns:m="http://schemas.openxmlformats.org/officeDocument/2006/math" xmlns:v="urn:schemas-microsoft-com:vml" xmlns:wp14="http://schemas.microsoft.com/office/word/2010/wordprocessingDrawing" xmlns:wp="http://schemas.openxmlformats.org/drawingml/2006/wordprocessingDrawing" xmlns:w10="urn:schemas-microsoft-com:office:word" xmlns:w="http://schemas.openxmlformats.org/wordprocessingml/2006/main" xmlns:w14="http://schemas.microsoft.com/office/word/2010/wordml" xmlns:w15="http://schemas.microsoft.com/office/word/2012/wordml" xmlns:wpg="http://schemas.microsoft.com/office/word/2010/wordprocessingGroup" xmlns:wpi="http://schemas.microsoft.com/office/word/2010/wordprocessingInk" xmlns:wne="http://schemas.microsoft.com/office/word/2006/wordml" xmlns:wps="http://schemas.microsoft.com/office/word/2010/wordprocessingShape" mc:Ignorable="w14 w15 wp14">
+<file path=word/footer3.xml><?xml version="1.0" encoding="utf-8"?>
+<w:ftr xmlns:wpc="http://schemas.microsoft.com/office/word/2010/wordprocessingCanvas" xmlns:cx="http://schemas.microsoft.com/office/drawing/2014/chartex" xmlns:cx1="http://schemas.microsoft.com/office/drawing/2015/9/8/chartex" xmlns:mc="http://schemas.openxmlformats.org/markup-compatibility/2006" xmlns:o="urn:schemas-microsoft-com:office:office" xmlns:r="http://schemas.openxmlformats.org/officeDocument/2006/relationships" xmlns:m="http://schemas.openxmlformats.org/officeDocument/2006/math" xmlns:v="urn:schemas-microsoft-com:vml" xmlns:wp14="http://schemas.microsoft.com/office/word/2010/wordprocessingDrawing" xmlns:wp="http://schemas.openxmlformats.org/drawingml/2006/wordprocessingDrawing" xmlns:w10="urn:schemas-microsoft-com:office:word" xmlns:w="http://schemas.openxmlformats.org/wordprocessingml/2006/main" xmlns:w14="http://schemas.microsoft.com/office/word/2010/wordml" xmlns:w15="http://schemas.microsoft.com/office/word/2012/wordml" xmlns:w16se="http://schemas.microsoft.com/office/word/2015/wordml/symex" xmlns:wpg="http://schemas.microsoft.com/office/word/2010/wordprocessingGroup" xmlns:wpi="http://schemas.microsoft.com/office/word/2010/wordprocessingInk" xmlns:wne="http://schemas.microsoft.com/office/word/2006/wordml" xmlns:wps="http://schemas.microsoft.com/office/word/2010/wordprocessingShape" mc:Ignorable="w14 w15 w16se wp14">
   <w:p>
     <w:pPr>
       <w:pStyle w:val="Footer"/>
@@ -922,7 +905,7 @@
 </file>
 
 <file path=word/footnotes.xml><?xml version="1.0" encoding="utf-8"?>
-<w:footnotes xmlns:wpc="http://schemas.microsoft.com/office/word/2010/wordprocessingCanvas" xmlns:mo="http://schemas.microsoft.com/office/mac/office/2008/main" xmlns:mc="http://schemas.openxmlformats.org/markup-compatibility/2006" xmlns:mv="urn:schemas-microsoft-com:mac:vml" xmlns:o="urn:schemas-microsoft-com:office:office" xmlns:r="http://schemas.openxmlformats.org/officeDocument/2006/relationships" xmlns:m="http://schemas.openxmlformats.org/officeDocument/2006/math" xmlns:v="urn:schemas-microsoft-com:vml" xmlns:wp14="http://schemas.microsoft.com/office/word/2010/wordprocessingDrawing" xmlns:wp="http://schemas.openxmlformats.org/drawingml/2006/wordprocessingDrawing" xmlns:w10="urn:schemas-microsoft-com:office:word" xmlns:w="http://schemas.openxmlformats.org/wordprocessingml/2006/main" xmlns:w14="http://schemas.microsoft.com/office/word/2010/wordml" xmlns:w15="http://schemas.microsoft.com/office/word/2012/wordml" xmlns:wpg="http://schemas.microsoft.com/office/word/2010/wordprocessingGroup" xmlns:wpi="http://schemas.microsoft.com/office/word/2010/wordprocessingInk" xmlns:wne="http://schemas.microsoft.com/office/word/2006/wordml" xmlns:wps="http://schemas.microsoft.com/office/word/2010/wordprocessingShape" mc:Ignorable="w14 w15 wp14">
+<w:footnotes xmlns:wpc="http://schemas.microsoft.com/office/word/2010/wordprocessingCanvas" xmlns:cx="http://schemas.microsoft.com/office/drawing/2014/chartex" xmlns:cx1="http://schemas.microsoft.com/office/drawing/2015/9/8/chartex" xmlns:mc="http://schemas.openxmlformats.org/markup-compatibility/2006" xmlns:o="urn:schemas-microsoft-com:office:office" xmlns:r="http://schemas.openxmlformats.org/officeDocument/2006/relationships" xmlns:m="http://schemas.openxmlformats.org/officeDocument/2006/math" xmlns:v="urn:schemas-microsoft-com:vml" xmlns:wp14="http://schemas.microsoft.com/office/word/2010/wordprocessingDrawing" xmlns:wp="http://schemas.openxmlformats.org/drawingml/2006/wordprocessingDrawing" xmlns:w10="urn:schemas-microsoft-com:office:word" xmlns:w="http://schemas.openxmlformats.org/wordprocessingml/2006/main" xmlns:w14="http://schemas.microsoft.com/office/word/2010/wordml" xmlns:w15="http://schemas.microsoft.com/office/word/2012/wordml" xmlns:w16se="http://schemas.microsoft.com/office/word/2015/wordml/symex" xmlns:wpg="http://schemas.microsoft.com/office/word/2010/wordprocessingGroup" xmlns:wpi="http://schemas.microsoft.com/office/word/2010/wordprocessingInk" xmlns:wne="http://schemas.microsoft.com/office/word/2006/wordml" xmlns:wps="http://schemas.microsoft.com/office/word/2010/wordprocessingShape" mc:Ignorable="w14 w15 w16se wp14">
   <w:footnote w:type="separator" w:id="-1">
     <w:p>
       <w:pPr>
@@ -947,17 +930,7 @@
 </file>
 
 <file path=word/header1.xml><?xml version="1.0" encoding="utf-8"?>
-<w:hdr xmlns:wpc="http://schemas.microsoft.com/office/word/2010/wordprocessingCanvas" xmlns:mo="http://schemas.microsoft.com/office/mac/office/2008/main" xmlns:mc="http://schemas.openxmlformats.org/markup-compatibility/2006" xmlns:mv="urn:schemas-microsoft-com:mac:vml" xmlns:o="urn:schemas-microsoft-com:office:office" xmlns:r="http://schemas.openxmlformats.org/officeDocument/2006/relationships" xmlns:m="http://schemas.openxmlformats.org/officeDocument/2006/math" xmlns:v="urn:schemas-microsoft-com:vml" xmlns:wp14="http://schemas.microsoft.com/office/word/2010/wordprocessingDrawing" xmlns:wp="http://schemas.openxmlformats.org/drawingml/2006/wordprocessingDrawing" xmlns:w10="urn:schemas-microsoft-com:office:word" xmlns:w="http://schemas.openxmlformats.org/wordprocessingml/2006/main" xmlns:w14="http://schemas.microsoft.com/office/word/2010/wordml" xmlns:w15="http://schemas.microsoft.com/office/word/2012/wordml" xmlns:wpg="http://schemas.microsoft.com/office/word/2010/wordprocessingGroup" xmlns:wpi="http://schemas.microsoft.com/office/word/2010/wordprocessingInk" xmlns:wne="http://schemas.microsoft.com/office/word/2006/wordml" xmlns:wps="http://schemas.microsoft.com/office/word/2010/wordprocessingShape" mc:Ignorable="w14 w15 wp14">
-  <w:p>
-    <w:pPr>
-      <w:pStyle w:val="Header"/>
-    </w:pPr>
-  </w:p>
-</w:hdr>
-</file>
-
-<file path=word/header2.xml><?xml version="1.0" encoding="utf-8"?>
-<w:hdr xmlns:wpc="http://schemas.microsoft.com/office/word/2010/wordprocessingCanvas" xmlns:mo="http://schemas.microsoft.com/office/mac/office/2008/main" xmlns:mc="http://schemas.openxmlformats.org/markup-compatibility/2006" xmlns:mv="urn:schemas-microsoft-com:mac:vml" xmlns:o="urn:schemas-microsoft-com:office:office" xmlns:r="http://schemas.openxmlformats.org/officeDocument/2006/relationships" xmlns:m="http://schemas.openxmlformats.org/officeDocument/2006/math" xmlns:v="urn:schemas-microsoft-com:vml" xmlns:wp14="http://schemas.microsoft.com/office/word/2010/wordprocessingDrawing" xmlns:wp="http://schemas.openxmlformats.org/drawingml/2006/wordprocessingDrawing" xmlns:w10="urn:schemas-microsoft-com:office:word" xmlns:w="http://schemas.openxmlformats.org/wordprocessingml/2006/main" xmlns:w14="http://schemas.microsoft.com/office/word/2010/wordml" xmlns:w15="http://schemas.microsoft.com/office/word/2012/wordml" xmlns:wpg="http://schemas.microsoft.com/office/word/2010/wordprocessingGroup" xmlns:wpi="http://schemas.microsoft.com/office/word/2010/wordprocessingInk" xmlns:wne="http://schemas.microsoft.com/office/word/2006/wordml" xmlns:wps="http://schemas.microsoft.com/office/word/2010/wordprocessingShape" mc:Ignorable="w14 w15 wp14">
+<w:hdr xmlns:wpc="http://schemas.microsoft.com/office/word/2010/wordprocessingCanvas" xmlns:cx="http://schemas.microsoft.com/office/drawing/2014/chartex" xmlns:cx1="http://schemas.microsoft.com/office/drawing/2015/9/8/chartex" xmlns:mc="http://schemas.openxmlformats.org/markup-compatibility/2006" xmlns:o="urn:schemas-microsoft-com:office:office" xmlns:r="http://schemas.openxmlformats.org/officeDocument/2006/relationships" xmlns:m="http://schemas.openxmlformats.org/officeDocument/2006/math" xmlns:v="urn:schemas-microsoft-com:vml" xmlns:wp14="http://schemas.microsoft.com/office/word/2010/wordprocessingDrawing" xmlns:wp="http://schemas.openxmlformats.org/drawingml/2006/wordprocessingDrawing" xmlns:w10="urn:schemas-microsoft-com:office:word" xmlns:w="http://schemas.openxmlformats.org/wordprocessingml/2006/main" xmlns:w14="http://schemas.microsoft.com/office/word/2010/wordml" xmlns:w15="http://schemas.microsoft.com/office/word/2012/wordml" xmlns:w16se="http://schemas.microsoft.com/office/word/2015/wordml/symex" xmlns:wpg="http://schemas.microsoft.com/office/word/2010/wordprocessingGroup" xmlns:wpi="http://schemas.microsoft.com/office/word/2010/wordprocessingInk" xmlns:wne="http://schemas.microsoft.com/office/word/2006/wordml" xmlns:wps="http://schemas.microsoft.com/office/word/2010/wordprocessingShape" mc:Ignorable="w14 w15 w16se wp14">
   <w:p>
     <w:pPr>
       <w:pStyle w:val="Header"/>
@@ -1041,18 +1014,8 @@
 </w:hdr>
 </file>
 
-<file path=word/header3.xml><?xml version="1.0" encoding="utf-8"?>
-<w:hdr xmlns:wpc="http://schemas.microsoft.com/office/word/2010/wordprocessingCanvas" xmlns:mo="http://schemas.microsoft.com/office/mac/office/2008/main" xmlns:mc="http://schemas.openxmlformats.org/markup-compatibility/2006" xmlns:mv="urn:schemas-microsoft-com:mac:vml" xmlns:o="urn:schemas-microsoft-com:office:office" xmlns:r="http://schemas.openxmlformats.org/officeDocument/2006/relationships" xmlns:m="http://schemas.openxmlformats.org/officeDocument/2006/math" xmlns:v="urn:schemas-microsoft-com:vml" xmlns:wp14="http://schemas.microsoft.com/office/word/2010/wordprocessingDrawing" xmlns:wp="http://schemas.openxmlformats.org/drawingml/2006/wordprocessingDrawing" xmlns:w10="urn:schemas-microsoft-com:office:word" xmlns:w="http://schemas.openxmlformats.org/wordprocessingml/2006/main" xmlns:w14="http://schemas.microsoft.com/office/word/2010/wordml" xmlns:w15="http://schemas.microsoft.com/office/word/2012/wordml" xmlns:wpg="http://schemas.microsoft.com/office/word/2010/wordprocessingGroup" xmlns:wpi="http://schemas.microsoft.com/office/word/2010/wordprocessingInk" xmlns:wne="http://schemas.microsoft.com/office/word/2006/wordml" xmlns:wps="http://schemas.microsoft.com/office/word/2010/wordprocessingShape" mc:Ignorable="w14 w15 wp14">
-  <w:p>
-    <w:pPr>
-      <w:pStyle w:val="Header"/>
-    </w:pPr>
-  </w:p>
-</w:hdr>
-</file>
-
-<file path=word/header4.xml><?xml version="1.0" encoding="utf-8"?>
-<w:hdr xmlns:wpc="http://schemas.microsoft.com/office/word/2010/wordprocessingCanvas" xmlns:mo="http://schemas.microsoft.com/office/mac/office/2008/main" xmlns:mc="http://schemas.openxmlformats.org/markup-compatibility/2006" xmlns:mv="urn:schemas-microsoft-com:mac:vml" xmlns:o="urn:schemas-microsoft-com:office:office" xmlns:r="http://schemas.openxmlformats.org/officeDocument/2006/relationships" xmlns:m="http://schemas.openxmlformats.org/officeDocument/2006/math" xmlns:v="urn:schemas-microsoft-com:vml" xmlns:wp14="http://schemas.microsoft.com/office/word/2010/wordprocessingDrawing" xmlns:wp="http://schemas.openxmlformats.org/drawingml/2006/wordprocessingDrawing" xmlns:w10="urn:schemas-microsoft-com:office:word" xmlns:w="http://schemas.openxmlformats.org/wordprocessingml/2006/main" xmlns:w14="http://schemas.microsoft.com/office/word/2010/wordml" xmlns:w15="http://schemas.microsoft.com/office/word/2012/wordml" xmlns:wpg="http://schemas.microsoft.com/office/word/2010/wordprocessingGroup" xmlns:wpi="http://schemas.microsoft.com/office/word/2010/wordprocessingInk" xmlns:wne="http://schemas.microsoft.com/office/word/2006/wordml" xmlns:wps="http://schemas.microsoft.com/office/word/2010/wordprocessingShape" mc:Ignorable="w14 w15 wp14">
+<file path=word/header2.xml><?xml version="1.0" encoding="utf-8"?>
+<w:hdr xmlns:wpc="http://schemas.microsoft.com/office/word/2010/wordprocessingCanvas" xmlns:cx="http://schemas.microsoft.com/office/drawing/2014/chartex" xmlns:cx1="http://schemas.microsoft.com/office/drawing/2015/9/8/chartex" xmlns:mc="http://schemas.openxmlformats.org/markup-compatibility/2006" xmlns:o="urn:schemas-microsoft-com:office:office" xmlns:r="http://schemas.openxmlformats.org/officeDocument/2006/relationships" xmlns:m="http://schemas.openxmlformats.org/officeDocument/2006/math" xmlns:v="urn:schemas-microsoft-com:vml" xmlns:wp14="http://schemas.microsoft.com/office/word/2010/wordprocessingDrawing" xmlns:wp="http://schemas.openxmlformats.org/drawingml/2006/wordprocessingDrawing" xmlns:w10="urn:schemas-microsoft-com:office:word" xmlns:w="http://schemas.openxmlformats.org/wordprocessingml/2006/main" xmlns:w14="http://schemas.microsoft.com/office/word/2010/wordml" xmlns:w15="http://schemas.microsoft.com/office/word/2012/wordml" xmlns:w16se="http://schemas.microsoft.com/office/word/2015/wordml/symex" xmlns:wpg="http://schemas.microsoft.com/office/word/2010/wordprocessingGroup" xmlns:wpi="http://schemas.microsoft.com/office/word/2010/wordprocessingInk" xmlns:wne="http://schemas.microsoft.com/office/word/2006/wordml" xmlns:wps="http://schemas.microsoft.com/office/word/2010/wordprocessingShape" mc:Ignorable="w14 w15 w16se wp14">
   <w:p>
     <w:pPr>
       <w:pStyle w:val="Header"/>
@@ -1076,8 +1039,8 @@
 </w:hdr>
 </file>
 
-<file path=word/header5.xml><?xml version="1.0" encoding="utf-8"?>
-<w:hdr xmlns:wpc="http://schemas.microsoft.com/office/word/2010/wordprocessingCanvas" xmlns:mo="http://schemas.microsoft.com/office/mac/office/2008/main" xmlns:mc="http://schemas.openxmlformats.org/markup-compatibility/2006" xmlns:mv="urn:schemas-microsoft-com:mac:vml" xmlns:o="urn:schemas-microsoft-com:office:office" xmlns:r="http://schemas.openxmlformats.org/officeDocument/2006/relationships" xmlns:m="http://schemas.openxmlformats.org/officeDocument/2006/math" xmlns:v="urn:schemas-microsoft-com:vml" xmlns:wp14="http://schemas.microsoft.com/office/word/2010/wordprocessingDrawing" xmlns:wp="http://schemas.openxmlformats.org/drawingml/2006/wordprocessingDrawing" xmlns:w10="urn:schemas-microsoft-com:office:word" xmlns:w="http://schemas.openxmlformats.org/wordprocessingml/2006/main" xmlns:w14="http://schemas.microsoft.com/office/word/2010/wordml" xmlns:w15="http://schemas.microsoft.com/office/word/2012/wordml" xmlns:wpg="http://schemas.microsoft.com/office/word/2010/wordprocessingGroup" xmlns:wpi="http://schemas.microsoft.com/office/word/2010/wordprocessingInk" xmlns:wne="http://schemas.microsoft.com/office/word/2006/wordml" xmlns:wps="http://schemas.microsoft.com/office/word/2010/wordprocessingShape" mc:Ignorable="w14 w15 wp14">
+<file path=word/header3.xml><?xml version="1.0" encoding="utf-8"?>
+<w:hdr xmlns:wpc="http://schemas.microsoft.com/office/word/2010/wordprocessingCanvas" xmlns:cx="http://schemas.microsoft.com/office/drawing/2014/chartex" xmlns:cx1="http://schemas.microsoft.com/office/drawing/2015/9/8/chartex" xmlns:mc="http://schemas.openxmlformats.org/markup-compatibility/2006" xmlns:o="urn:schemas-microsoft-com:office:office" xmlns:r="http://schemas.openxmlformats.org/officeDocument/2006/relationships" xmlns:m="http://schemas.openxmlformats.org/officeDocument/2006/math" xmlns:v="urn:schemas-microsoft-com:vml" xmlns:wp14="http://schemas.microsoft.com/office/word/2010/wordprocessingDrawing" xmlns:wp="http://schemas.openxmlformats.org/drawingml/2006/wordprocessingDrawing" xmlns:w10="urn:schemas-microsoft-com:office:word" xmlns:w="http://schemas.openxmlformats.org/wordprocessingml/2006/main" xmlns:w14="http://schemas.microsoft.com/office/word/2010/wordml" xmlns:w15="http://schemas.microsoft.com/office/word/2012/wordml" xmlns:w16se="http://schemas.microsoft.com/office/word/2015/wordml/symex" xmlns:wpg="http://schemas.microsoft.com/office/word/2010/wordprocessingGroup" xmlns:wpi="http://schemas.microsoft.com/office/word/2010/wordprocessingInk" xmlns:wne="http://schemas.microsoft.com/office/word/2006/wordml" xmlns:wps="http://schemas.microsoft.com/office/word/2010/wordprocessingShape" mc:Ignorable="w14 w15 w16se wp14">
   <w:p>
     <w:pPr>
       <w:pStyle w:val="Header"/>
@@ -1102,7 +1065,7 @@
 </file>
 
 <file path=word/styles.xml><?xml version="1.0" encoding="utf-8"?>
-<w:styles xmlns:mc="http://schemas.openxmlformats.org/markup-compatibility/2006" xmlns:r="http://schemas.openxmlformats.org/officeDocument/2006/relationships" xmlns:w="http://schemas.openxmlformats.org/wordprocessingml/2006/main" xmlns:w14="http://schemas.microsoft.com/office/word/2010/wordml" xmlns:w15="http://schemas.microsoft.com/office/word/2012/wordml" mc:Ignorable="w14 w15">
+<w:styles xmlns:mc="http://schemas.openxmlformats.org/markup-compatibility/2006" xmlns:r="http://schemas.openxmlformats.org/officeDocument/2006/relationships" xmlns:w="http://schemas.openxmlformats.org/wordprocessingml/2006/main" xmlns:w14="http://schemas.microsoft.com/office/word/2010/wordml" xmlns:w15="http://schemas.microsoft.com/office/word/2012/wordml" xmlns:w16se="http://schemas.microsoft.com/office/word/2015/wordml/symex" mc:Ignorable="w14 w15 w16se">
   <w:docDefaults>
     <w:rPrDefault>
       <w:rPr>
@@ -1118,7 +1081,7 @@
       </w:pPr>
     </w:pPrDefault>
   </w:docDefaults>
-  <w:latentStyles w:defLockedState="0" w:defUIPriority="99" w:defSemiHidden="0" w:defUnhideWhenUsed="0" w:defQFormat="0" w:count="380">
+  <w:latentStyles w:defLockedState="0" w:defUIPriority="99" w:defSemiHidden="0" w:defUnhideWhenUsed="0" w:defQFormat="0" w:count="371">
     <w:lsdException w:name="Normal" w:uiPriority="0" w:qFormat="1"/>
     <w:lsdException w:name="heading 1" w:uiPriority="9" w:qFormat="1"/>
     <w:lsdException w:name="heading 2" w:semiHidden="1" w:uiPriority="9" w:unhideWhenUsed="1" w:qFormat="1"/>
@@ -2142,7 +2105,7 @@
 </file>
 
 <file path=customXml/itemProps1.xml><?xml version="1.0" encoding="utf-8"?>
-<ds:datastoreItem xmlns:ds="http://schemas.openxmlformats.org/officeDocument/2006/customXml" ds:itemID="{3C4A42E8-2974-9B4C-9B51-A3F42F0CD220}">
+<ds:datastoreItem xmlns:ds="http://schemas.openxmlformats.org/officeDocument/2006/customXml" ds:itemID="{76D0F4FB-013C-4841-A0EE-92AB4EFD6CB9}">
   <ds:schemaRefs>
     <ds:schemaRef ds:uri="http://schemas.openxmlformats.org/officeDocument/2006/bibliography"/>
   </ds:schemaRefs>

</xml_diff>

<commit_message>
Updates the cover to new version and copyright year
Signed-off-by: Franklin Webber <franklin@chef.io>
</commit_message>
<xml_diff>
--- a/cover-Instructor.docx
+++ b/cover-Instructor.docx
@@ -1,6 +1,6 @@
 
 <file path=word/document.xml><?xml version="1.0" encoding="utf-8"?>
-<w:document xmlns:wpc="http://schemas.microsoft.com/office/word/2010/wordprocessingCanvas" xmlns:cx="http://schemas.microsoft.com/office/drawing/2014/chartex" xmlns:cx1="http://schemas.microsoft.com/office/drawing/2015/9/8/chartex" xmlns:mc="http://schemas.openxmlformats.org/markup-compatibility/2006" xmlns:o="urn:schemas-microsoft-com:office:office" xmlns:r="http://schemas.openxmlformats.org/officeDocument/2006/relationships" xmlns:m="http://schemas.openxmlformats.org/officeDocument/2006/math" xmlns:v="urn:schemas-microsoft-com:vml" xmlns:wp14="http://schemas.microsoft.com/office/word/2010/wordprocessingDrawing" xmlns:wp="http://schemas.openxmlformats.org/drawingml/2006/wordprocessingDrawing" xmlns:w10="urn:schemas-microsoft-com:office:word" xmlns:w="http://schemas.openxmlformats.org/wordprocessingml/2006/main" xmlns:w14="http://schemas.microsoft.com/office/word/2010/wordml" xmlns:w15="http://schemas.microsoft.com/office/word/2012/wordml" xmlns:w16se="http://schemas.microsoft.com/office/word/2015/wordml/symex" xmlns:wpg="http://schemas.microsoft.com/office/word/2010/wordprocessingGroup" xmlns:wpi="http://schemas.microsoft.com/office/word/2010/wordprocessingInk" xmlns:wne="http://schemas.microsoft.com/office/word/2006/wordml" xmlns:wps="http://schemas.microsoft.com/office/word/2010/wordprocessingShape" mc:Ignorable="w14 w15 w16se wp14">
+<w:document xmlns:wpc="http://schemas.microsoft.com/office/word/2010/wordprocessingCanvas" xmlns:mo="http://schemas.microsoft.com/office/mac/office/2008/main" xmlns:mc="http://schemas.openxmlformats.org/markup-compatibility/2006" xmlns:mv="urn:schemas-microsoft-com:mac:vml" xmlns:o="urn:schemas-microsoft-com:office:office" xmlns:r="http://schemas.openxmlformats.org/officeDocument/2006/relationships" xmlns:m="http://schemas.openxmlformats.org/officeDocument/2006/math" xmlns:v="urn:schemas-microsoft-com:vml" xmlns:wp14="http://schemas.microsoft.com/office/word/2010/wordprocessingDrawing" xmlns:wp="http://schemas.openxmlformats.org/drawingml/2006/wordprocessingDrawing" xmlns:w10="urn:schemas-microsoft-com:office:word" xmlns:w="http://schemas.openxmlformats.org/wordprocessingml/2006/main" xmlns:w14="http://schemas.microsoft.com/office/word/2010/wordml" xmlns:w15="http://schemas.microsoft.com/office/word/2012/wordml" xmlns:wpg="http://schemas.microsoft.com/office/word/2010/wordprocessingGroup" xmlns:wpi="http://schemas.microsoft.com/office/word/2010/wordprocessingInk" xmlns:wne="http://schemas.microsoft.com/office/word/2006/wordml" xmlns:wps="http://schemas.microsoft.com/office/word/2010/wordprocessingShape" mc:Ignorable="w14 w15 wp14">
   <w:body>
     <w:p>
       <w:pPr>
@@ -152,6 +152,7 @@
                                 <w:szCs w:val="28"/>
                               </w:rPr>
                             </w:pPr>
+                            <w:bookmarkStart w:id="0" w:name="_GoBack"/>
                             <w:r>
                               <w:rPr>
                                 <w:rFonts w:ascii="Arial" w:hAnsi="Arial" w:cs="Arial"/>
@@ -173,6 +174,7 @@
                               </w:rPr>
                             </w:pPr>
                           </w:p>
+                          <w:bookmarkEnd w:id="0"/>
                         </w:txbxContent>
                       </wps:txbx>
                       <wps:bodyPr rot="0" spcFirstLastPara="0" vertOverflow="overflow" horzOverflow="overflow" vert="horz" wrap="square" lIns="1600200" tIns="0" rIns="685800" bIns="0" numCol="1" spcCol="0" rtlCol="0" fromWordArt="0" anchor="t" anchorCtr="0" forceAA="0" compatLnSpc="1">
@@ -193,7 +195,7 @@
               </wp:anchor>
             </w:drawing>
           </mc:Choice>
-          <mc:Fallback xmlns:mv="urn:schemas-microsoft-com:mac:vml" xmlns:mo="http://schemas.microsoft.com/office/mac/office/2008/main">
+          <mc:Fallback xmlns:cx="http://schemas.microsoft.com/office/drawing/2014/chartex" xmlns:cx1="http://schemas.microsoft.com/office/drawing/2015/9/8/chartex" xmlns:w16se="http://schemas.microsoft.com/office/word/2015/wordml/symex">
             <w:pict>
               <v:shapetype w14:anchorId="5ADCAD64" id="_x0000_t202" coordsize="21600,21600" o:spt="202" path="m,l,21600r21600,l21600,xe">
                 <v:stroke joinstyle="miter"/>
@@ -313,7 +315,6 @@
     <w:p/>
     <w:p/>
     <w:p/>
-    <w:bookmarkStart w:id="0" w:name="_GoBack"/>
     <w:p>
       <w:r>
         <w:rPr>
@@ -439,7 +440,7 @@
               </wp:anchor>
             </w:drawing>
           </mc:Choice>
-          <mc:Fallback xmlns:mv="urn:schemas-microsoft-com:mac:vml" xmlns:mo="http://schemas.microsoft.com/office/mac/office/2008/main">
+          <mc:Fallback xmlns:cx="http://schemas.microsoft.com/office/drawing/2014/chartex" xmlns:cx1="http://schemas.microsoft.com/office/drawing/2015/9/8/chartex" xmlns:w16se="http://schemas.microsoft.com/office/word/2015/wordml/symex">
             <w:pict>
               <v:shapetype w14:anchorId="57BEB7EE" id="_x0000_t202" coordsize="21600,21600" o:spt="202" path="m0,0l0,21600,21600,21600,21600,0xe">
                 <v:stroke joinstyle="miter"/>
@@ -621,7 +622,7 @@
               </wp:anchor>
             </w:drawing>
           </mc:Choice>
-          <mc:Fallback xmlns:mv="urn:schemas-microsoft-com:mac:vml" xmlns:mo="http://schemas.microsoft.com/office/mac/office/2008/main">
+          <mc:Fallback xmlns:cx="http://schemas.microsoft.com/office/drawing/2014/chartex" xmlns:cx1="http://schemas.microsoft.com/office/drawing/2015/9/8/chartex" xmlns:w16se="http://schemas.microsoft.com/office/word/2015/wordml/symex">
             <w:pict>
               <v:shape w14:anchorId="349F337B" id="Text Box 153" o:spid="_x0000_s1028" type="#_x0000_t202" style="position:absolute;margin-left:18.05pt;margin-top:610.55pt;width:575.9pt;height:52.65pt;z-index:251676672;visibility:visible;mso-wrap-style:square;mso-width-percent:941;mso-height-percent:100;mso-wrap-distance-left:9pt;mso-wrap-distance-top:0;mso-wrap-distance-right:9pt;mso-wrap-distance-bottom:0;mso-position-horizontal:absolute;mso-position-horizontal-relative:page;mso-position-vertical:absolute;mso-position-vertical-relative:page;mso-width-percent:941;mso-height-percent:100;mso-width-relative:page;mso-height-relative:page;v-text-anchor:top" o:gfxdata="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" filled="f" stroked="f" strokeweight=".5pt">
                 <v:textbox style="mso-fit-shape-to-text:t" inset="126pt,0,54pt,0">
@@ -675,7 +676,6 @@
           </mc:Fallback>
         </mc:AlternateContent>
       </w:r>
-      <w:bookmarkEnd w:id="0"/>
     </w:p>
     <w:sectPr>
       <w:headerReference w:type="default" r:id="rId13"/>
@@ -691,7 +691,7 @@
 </file>
 
 <file path=word/endnotes.xml><?xml version="1.0" encoding="utf-8"?>
-<w:endnotes xmlns:wpc="http://schemas.microsoft.com/office/word/2010/wordprocessingCanvas" xmlns:cx="http://schemas.microsoft.com/office/drawing/2014/chartex" xmlns:cx1="http://schemas.microsoft.com/office/drawing/2015/9/8/chartex" xmlns:mc="http://schemas.openxmlformats.org/markup-compatibility/2006" xmlns:o="urn:schemas-microsoft-com:office:office" xmlns:r="http://schemas.openxmlformats.org/officeDocument/2006/relationships" xmlns:m="http://schemas.openxmlformats.org/officeDocument/2006/math" xmlns:v="urn:schemas-microsoft-com:vml" xmlns:wp14="http://schemas.microsoft.com/office/word/2010/wordprocessingDrawing" xmlns:wp="http://schemas.openxmlformats.org/drawingml/2006/wordprocessingDrawing" xmlns:w10="urn:schemas-microsoft-com:office:word" xmlns:w="http://schemas.openxmlformats.org/wordprocessingml/2006/main" xmlns:w14="http://schemas.microsoft.com/office/word/2010/wordml" xmlns:w15="http://schemas.microsoft.com/office/word/2012/wordml" xmlns:w16se="http://schemas.microsoft.com/office/word/2015/wordml/symex" xmlns:wpg="http://schemas.microsoft.com/office/word/2010/wordprocessingGroup" xmlns:wpi="http://schemas.microsoft.com/office/word/2010/wordprocessingInk" xmlns:wne="http://schemas.microsoft.com/office/word/2006/wordml" xmlns:wps="http://schemas.microsoft.com/office/word/2010/wordprocessingShape" mc:Ignorable="w14 w15 w16se wp14">
+<w:endnotes xmlns:wpc="http://schemas.microsoft.com/office/word/2010/wordprocessingCanvas" xmlns:mo="http://schemas.microsoft.com/office/mac/office/2008/main" xmlns:mc="http://schemas.openxmlformats.org/markup-compatibility/2006" xmlns:mv="urn:schemas-microsoft-com:mac:vml" xmlns:o="urn:schemas-microsoft-com:office:office" xmlns:r="http://schemas.openxmlformats.org/officeDocument/2006/relationships" xmlns:m="http://schemas.openxmlformats.org/officeDocument/2006/math" xmlns:v="urn:schemas-microsoft-com:vml" xmlns:wp14="http://schemas.microsoft.com/office/word/2010/wordprocessingDrawing" xmlns:wp="http://schemas.openxmlformats.org/drawingml/2006/wordprocessingDrawing" xmlns:w10="urn:schemas-microsoft-com:office:word" xmlns:w="http://schemas.openxmlformats.org/wordprocessingml/2006/main" xmlns:w14="http://schemas.microsoft.com/office/word/2010/wordml" xmlns:w15="http://schemas.microsoft.com/office/word/2012/wordml" xmlns:wpg="http://schemas.microsoft.com/office/word/2010/wordprocessingGroup" xmlns:wpi="http://schemas.microsoft.com/office/word/2010/wordprocessingInk" xmlns:wne="http://schemas.microsoft.com/office/word/2006/wordml" xmlns:wps="http://schemas.microsoft.com/office/word/2010/wordprocessingShape" mc:Ignorable="w14 w15 wp14">
   <w:endnote w:type="separator" w:id="-1">
     <w:p>
       <w:pPr>
@@ -716,7 +716,7 @@
 </file>
 
 <file path=word/footer1.xml><?xml version="1.0" encoding="utf-8"?>
-<w:ftr xmlns:wpc="http://schemas.microsoft.com/office/word/2010/wordprocessingCanvas" xmlns:cx="http://schemas.microsoft.com/office/drawing/2014/chartex" xmlns:cx1="http://schemas.microsoft.com/office/drawing/2015/9/8/chartex" xmlns:mc="http://schemas.openxmlformats.org/markup-compatibility/2006" xmlns:o="urn:schemas-microsoft-com:office:office" xmlns:r="http://schemas.openxmlformats.org/officeDocument/2006/relationships" xmlns:m="http://schemas.openxmlformats.org/officeDocument/2006/math" xmlns:v="urn:schemas-microsoft-com:vml" xmlns:wp14="http://schemas.microsoft.com/office/word/2010/wordprocessingDrawing" xmlns:wp="http://schemas.openxmlformats.org/drawingml/2006/wordprocessingDrawing" xmlns:w10="urn:schemas-microsoft-com:office:word" xmlns:w="http://schemas.openxmlformats.org/wordprocessingml/2006/main" xmlns:w14="http://schemas.microsoft.com/office/word/2010/wordml" xmlns:w15="http://schemas.microsoft.com/office/word/2012/wordml" xmlns:w16se="http://schemas.microsoft.com/office/word/2015/wordml/symex" xmlns:wpg="http://schemas.microsoft.com/office/word/2010/wordprocessingGroup" xmlns:wpi="http://schemas.microsoft.com/office/word/2010/wordprocessingInk" xmlns:wne="http://schemas.microsoft.com/office/word/2006/wordml" xmlns:wps="http://schemas.microsoft.com/office/word/2010/wordprocessingShape" mc:Ignorable="w14 w15 w16se wp14">
+<w:ftr xmlns:wpc="http://schemas.microsoft.com/office/word/2010/wordprocessingCanvas" xmlns:mo="http://schemas.microsoft.com/office/mac/office/2008/main" xmlns:mc="http://schemas.openxmlformats.org/markup-compatibility/2006" xmlns:mv="urn:schemas-microsoft-com:mac:vml" xmlns:o="urn:schemas-microsoft-com:office:office" xmlns:r="http://schemas.openxmlformats.org/officeDocument/2006/relationships" xmlns:m="http://schemas.openxmlformats.org/officeDocument/2006/math" xmlns:v="urn:schemas-microsoft-com:vml" xmlns:wp14="http://schemas.microsoft.com/office/word/2010/wordprocessingDrawing" xmlns:wp="http://schemas.openxmlformats.org/drawingml/2006/wordprocessingDrawing" xmlns:w10="urn:schemas-microsoft-com:office:word" xmlns:w="http://schemas.openxmlformats.org/wordprocessingml/2006/main" xmlns:w14="http://schemas.microsoft.com/office/word/2010/wordml" xmlns:w15="http://schemas.microsoft.com/office/word/2012/wordml" xmlns:wpg="http://schemas.microsoft.com/office/word/2010/wordprocessingGroup" xmlns:wpi="http://schemas.microsoft.com/office/word/2010/wordprocessingInk" xmlns:wne="http://schemas.microsoft.com/office/word/2006/wordml" xmlns:wps="http://schemas.microsoft.com/office/word/2010/wordprocessingShape" mc:Ignorable="w14 w15 wp14">
   <w:p>
     <w:pPr>
       <w:pStyle w:val="Footer"/>
@@ -737,7 +737,7 @@
         <w:rFonts w:ascii="Arial" w:hAnsi="Arial" w:cs="Arial"/>
         <w:color w:val="3F5364"/>
       </w:rPr>
-      <w:t>2016</w:t>
+      <w:t>2017</w:t>
     </w:r>
     <w:r>
       <w:rPr>
@@ -805,21 +805,21 @@
         <w:rFonts w:ascii="Arial" w:hAnsi="Arial" w:cs="Arial"/>
         <w:color w:val="3F5364"/>
       </w:rPr>
-      <w:t>Course Rev 1.1</w:t>
+      <w:t>Course Rev 1.2.</w:t>
     </w:r>
     <w:r>
       <w:rPr>
         <w:rFonts w:ascii="Arial" w:hAnsi="Arial" w:cs="Arial"/>
         <w:color w:val="3F5364"/>
       </w:rPr>
-      <w:t>.0</w:t>
+      <w:t>0</w:t>
     </w:r>
   </w:p>
 </w:ftr>
 </file>
 
 <file path=word/footer2.xml><?xml version="1.0" encoding="utf-8"?>
-<w:ftr xmlns:wpc="http://schemas.microsoft.com/office/word/2010/wordprocessingCanvas" xmlns:cx="http://schemas.microsoft.com/office/drawing/2014/chartex" xmlns:cx1="http://schemas.microsoft.com/office/drawing/2015/9/8/chartex" xmlns:mc="http://schemas.openxmlformats.org/markup-compatibility/2006" xmlns:o="urn:schemas-microsoft-com:office:office" xmlns:r="http://schemas.openxmlformats.org/officeDocument/2006/relationships" xmlns:m="http://schemas.openxmlformats.org/officeDocument/2006/math" xmlns:v="urn:schemas-microsoft-com:vml" xmlns:wp14="http://schemas.microsoft.com/office/word/2010/wordprocessingDrawing" xmlns:wp="http://schemas.openxmlformats.org/drawingml/2006/wordprocessingDrawing" xmlns:w10="urn:schemas-microsoft-com:office:word" xmlns:w="http://schemas.openxmlformats.org/wordprocessingml/2006/main" xmlns:w14="http://schemas.microsoft.com/office/word/2010/wordml" xmlns:w15="http://schemas.microsoft.com/office/word/2012/wordml" xmlns:w16se="http://schemas.microsoft.com/office/word/2015/wordml/symex" xmlns:wpg="http://schemas.microsoft.com/office/word/2010/wordprocessingGroup" xmlns:wpi="http://schemas.microsoft.com/office/word/2010/wordprocessingInk" xmlns:wne="http://schemas.microsoft.com/office/word/2006/wordml" xmlns:wps="http://schemas.microsoft.com/office/word/2010/wordprocessingShape" mc:Ignorable="w14 w15 w16se wp14">
+<w:ftr xmlns:wpc="http://schemas.microsoft.com/office/word/2010/wordprocessingCanvas" xmlns:mo="http://schemas.microsoft.com/office/mac/office/2008/main" xmlns:mc="http://schemas.openxmlformats.org/markup-compatibility/2006" xmlns:mv="urn:schemas-microsoft-com:mac:vml" xmlns:o="urn:schemas-microsoft-com:office:office" xmlns:r="http://schemas.openxmlformats.org/officeDocument/2006/relationships" xmlns:m="http://schemas.openxmlformats.org/officeDocument/2006/math" xmlns:v="urn:schemas-microsoft-com:vml" xmlns:wp14="http://schemas.microsoft.com/office/word/2010/wordprocessingDrawing" xmlns:wp="http://schemas.openxmlformats.org/drawingml/2006/wordprocessingDrawing" xmlns:w10="urn:schemas-microsoft-com:office:word" xmlns:w="http://schemas.openxmlformats.org/wordprocessingml/2006/main" xmlns:w14="http://schemas.microsoft.com/office/word/2010/wordml" xmlns:w15="http://schemas.microsoft.com/office/word/2012/wordml" xmlns:wpg="http://schemas.microsoft.com/office/word/2010/wordprocessingGroup" xmlns:wpi="http://schemas.microsoft.com/office/word/2010/wordprocessingInk" xmlns:wne="http://schemas.microsoft.com/office/word/2006/wordml" xmlns:wps="http://schemas.microsoft.com/office/word/2010/wordprocessingShape" mc:Ignorable="w14 w15 wp14">
   <w:p>
     <w:pPr>
       <w:pStyle w:val="Footer"/>
@@ -862,7 +862,7 @@
 </file>
 
 <file path=word/footer3.xml><?xml version="1.0" encoding="utf-8"?>
-<w:ftr xmlns:wpc="http://schemas.microsoft.com/office/word/2010/wordprocessingCanvas" xmlns:cx="http://schemas.microsoft.com/office/drawing/2014/chartex" xmlns:cx1="http://schemas.microsoft.com/office/drawing/2015/9/8/chartex" xmlns:mc="http://schemas.openxmlformats.org/markup-compatibility/2006" xmlns:o="urn:schemas-microsoft-com:office:office" xmlns:r="http://schemas.openxmlformats.org/officeDocument/2006/relationships" xmlns:m="http://schemas.openxmlformats.org/officeDocument/2006/math" xmlns:v="urn:schemas-microsoft-com:vml" xmlns:wp14="http://schemas.microsoft.com/office/word/2010/wordprocessingDrawing" xmlns:wp="http://schemas.openxmlformats.org/drawingml/2006/wordprocessingDrawing" xmlns:w10="urn:schemas-microsoft-com:office:word" xmlns:w="http://schemas.openxmlformats.org/wordprocessingml/2006/main" xmlns:w14="http://schemas.microsoft.com/office/word/2010/wordml" xmlns:w15="http://schemas.microsoft.com/office/word/2012/wordml" xmlns:w16se="http://schemas.microsoft.com/office/word/2015/wordml/symex" xmlns:wpg="http://schemas.microsoft.com/office/word/2010/wordprocessingGroup" xmlns:wpi="http://schemas.microsoft.com/office/word/2010/wordprocessingInk" xmlns:wne="http://schemas.microsoft.com/office/word/2006/wordml" xmlns:wps="http://schemas.microsoft.com/office/word/2010/wordprocessingShape" mc:Ignorable="w14 w15 w16se wp14">
+<w:ftr xmlns:wpc="http://schemas.microsoft.com/office/word/2010/wordprocessingCanvas" xmlns:mo="http://schemas.microsoft.com/office/mac/office/2008/main" xmlns:mc="http://schemas.openxmlformats.org/markup-compatibility/2006" xmlns:mv="urn:schemas-microsoft-com:mac:vml" xmlns:o="urn:schemas-microsoft-com:office:office" xmlns:r="http://schemas.openxmlformats.org/officeDocument/2006/relationships" xmlns:m="http://schemas.openxmlformats.org/officeDocument/2006/math" xmlns:v="urn:schemas-microsoft-com:vml" xmlns:wp14="http://schemas.microsoft.com/office/word/2010/wordprocessingDrawing" xmlns:wp="http://schemas.openxmlformats.org/drawingml/2006/wordprocessingDrawing" xmlns:w10="urn:schemas-microsoft-com:office:word" xmlns:w="http://schemas.openxmlformats.org/wordprocessingml/2006/main" xmlns:w14="http://schemas.microsoft.com/office/word/2010/wordml" xmlns:w15="http://schemas.microsoft.com/office/word/2012/wordml" xmlns:wpg="http://schemas.microsoft.com/office/word/2010/wordprocessingGroup" xmlns:wpi="http://schemas.microsoft.com/office/word/2010/wordprocessingInk" xmlns:wne="http://schemas.microsoft.com/office/word/2006/wordml" xmlns:wps="http://schemas.microsoft.com/office/word/2010/wordprocessingShape" mc:Ignorable="w14 w15 wp14">
   <w:p>
     <w:pPr>
       <w:pStyle w:val="Footer"/>
@@ -905,7 +905,7 @@
 </file>
 
 <file path=word/footnotes.xml><?xml version="1.0" encoding="utf-8"?>
-<w:footnotes xmlns:wpc="http://schemas.microsoft.com/office/word/2010/wordprocessingCanvas" xmlns:cx="http://schemas.microsoft.com/office/drawing/2014/chartex" xmlns:cx1="http://schemas.microsoft.com/office/drawing/2015/9/8/chartex" xmlns:mc="http://schemas.openxmlformats.org/markup-compatibility/2006" xmlns:o="urn:schemas-microsoft-com:office:office" xmlns:r="http://schemas.openxmlformats.org/officeDocument/2006/relationships" xmlns:m="http://schemas.openxmlformats.org/officeDocument/2006/math" xmlns:v="urn:schemas-microsoft-com:vml" xmlns:wp14="http://schemas.microsoft.com/office/word/2010/wordprocessingDrawing" xmlns:wp="http://schemas.openxmlformats.org/drawingml/2006/wordprocessingDrawing" xmlns:w10="urn:schemas-microsoft-com:office:word" xmlns:w="http://schemas.openxmlformats.org/wordprocessingml/2006/main" xmlns:w14="http://schemas.microsoft.com/office/word/2010/wordml" xmlns:w15="http://schemas.microsoft.com/office/word/2012/wordml" xmlns:w16se="http://schemas.microsoft.com/office/word/2015/wordml/symex" xmlns:wpg="http://schemas.microsoft.com/office/word/2010/wordprocessingGroup" xmlns:wpi="http://schemas.microsoft.com/office/word/2010/wordprocessingInk" xmlns:wne="http://schemas.microsoft.com/office/word/2006/wordml" xmlns:wps="http://schemas.microsoft.com/office/word/2010/wordprocessingShape" mc:Ignorable="w14 w15 w16se wp14">
+<w:footnotes xmlns:wpc="http://schemas.microsoft.com/office/word/2010/wordprocessingCanvas" xmlns:mo="http://schemas.microsoft.com/office/mac/office/2008/main" xmlns:mc="http://schemas.openxmlformats.org/markup-compatibility/2006" xmlns:mv="urn:schemas-microsoft-com:mac:vml" xmlns:o="urn:schemas-microsoft-com:office:office" xmlns:r="http://schemas.openxmlformats.org/officeDocument/2006/relationships" xmlns:m="http://schemas.openxmlformats.org/officeDocument/2006/math" xmlns:v="urn:schemas-microsoft-com:vml" xmlns:wp14="http://schemas.microsoft.com/office/word/2010/wordprocessingDrawing" xmlns:wp="http://schemas.openxmlformats.org/drawingml/2006/wordprocessingDrawing" xmlns:w10="urn:schemas-microsoft-com:office:word" xmlns:w="http://schemas.openxmlformats.org/wordprocessingml/2006/main" xmlns:w14="http://schemas.microsoft.com/office/word/2010/wordml" xmlns:w15="http://schemas.microsoft.com/office/word/2012/wordml" xmlns:wpg="http://schemas.microsoft.com/office/word/2010/wordprocessingGroup" xmlns:wpi="http://schemas.microsoft.com/office/word/2010/wordprocessingInk" xmlns:wne="http://schemas.microsoft.com/office/word/2006/wordml" xmlns:wps="http://schemas.microsoft.com/office/word/2010/wordprocessingShape" mc:Ignorable="w14 w15 wp14">
   <w:footnote w:type="separator" w:id="-1">
     <w:p>
       <w:pPr>
@@ -930,7 +930,7 @@
 </file>
 
 <file path=word/header1.xml><?xml version="1.0" encoding="utf-8"?>
-<w:hdr xmlns:wpc="http://schemas.microsoft.com/office/word/2010/wordprocessingCanvas" xmlns:cx="http://schemas.microsoft.com/office/drawing/2014/chartex" xmlns:cx1="http://schemas.microsoft.com/office/drawing/2015/9/8/chartex" xmlns:mc="http://schemas.openxmlformats.org/markup-compatibility/2006" xmlns:o="urn:schemas-microsoft-com:office:office" xmlns:r="http://schemas.openxmlformats.org/officeDocument/2006/relationships" xmlns:m="http://schemas.openxmlformats.org/officeDocument/2006/math" xmlns:v="urn:schemas-microsoft-com:vml" xmlns:wp14="http://schemas.microsoft.com/office/word/2010/wordprocessingDrawing" xmlns:wp="http://schemas.openxmlformats.org/drawingml/2006/wordprocessingDrawing" xmlns:w10="urn:schemas-microsoft-com:office:word" xmlns:w="http://schemas.openxmlformats.org/wordprocessingml/2006/main" xmlns:w14="http://schemas.microsoft.com/office/word/2010/wordml" xmlns:w15="http://schemas.microsoft.com/office/word/2012/wordml" xmlns:w16se="http://schemas.microsoft.com/office/word/2015/wordml/symex" xmlns:wpg="http://schemas.microsoft.com/office/word/2010/wordprocessingGroup" xmlns:wpi="http://schemas.microsoft.com/office/word/2010/wordprocessingInk" xmlns:wne="http://schemas.microsoft.com/office/word/2006/wordml" xmlns:wps="http://schemas.microsoft.com/office/word/2010/wordprocessingShape" mc:Ignorable="w14 w15 w16se wp14">
+<w:hdr xmlns:wpc="http://schemas.microsoft.com/office/word/2010/wordprocessingCanvas" xmlns:mo="http://schemas.microsoft.com/office/mac/office/2008/main" xmlns:mc="http://schemas.openxmlformats.org/markup-compatibility/2006" xmlns:mv="urn:schemas-microsoft-com:mac:vml" xmlns:o="urn:schemas-microsoft-com:office:office" xmlns:r="http://schemas.openxmlformats.org/officeDocument/2006/relationships" xmlns:m="http://schemas.openxmlformats.org/officeDocument/2006/math" xmlns:v="urn:schemas-microsoft-com:vml" xmlns:wp14="http://schemas.microsoft.com/office/word/2010/wordprocessingDrawing" xmlns:wp="http://schemas.openxmlformats.org/drawingml/2006/wordprocessingDrawing" xmlns:w10="urn:schemas-microsoft-com:office:word" xmlns:w="http://schemas.openxmlformats.org/wordprocessingml/2006/main" xmlns:w14="http://schemas.microsoft.com/office/word/2010/wordml" xmlns:w15="http://schemas.microsoft.com/office/word/2012/wordml" xmlns:wpg="http://schemas.microsoft.com/office/word/2010/wordprocessingGroup" xmlns:wpi="http://schemas.microsoft.com/office/word/2010/wordprocessingInk" xmlns:wne="http://schemas.microsoft.com/office/word/2006/wordml" xmlns:wps="http://schemas.microsoft.com/office/word/2010/wordprocessingShape" mc:Ignorable="w14 w15 wp14">
   <w:p>
     <w:pPr>
       <w:pStyle w:val="Header"/>
@@ -1015,7 +1015,7 @@
 </file>
 
 <file path=word/header2.xml><?xml version="1.0" encoding="utf-8"?>
-<w:hdr xmlns:wpc="http://schemas.microsoft.com/office/word/2010/wordprocessingCanvas" xmlns:cx="http://schemas.microsoft.com/office/drawing/2014/chartex" xmlns:cx1="http://schemas.microsoft.com/office/drawing/2015/9/8/chartex" xmlns:mc="http://schemas.openxmlformats.org/markup-compatibility/2006" xmlns:o="urn:schemas-microsoft-com:office:office" xmlns:r="http://schemas.openxmlformats.org/officeDocument/2006/relationships" xmlns:m="http://schemas.openxmlformats.org/officeDocument/2006/math" xmlns:v="urn:schemas-microsoft-com:vml" xmlns:wp14="http://schemas.microsoft.com/office/word/2010/wordprocessingDrawing" xmlns:wp="http://schemas.openxmlformats.org/drawingml/2006/wordprocessingDrawing" xmlns:w10="urn:schemas-microsoft-com:office:word" xmlns:w="http://schemas.openxmlformats.org/wordprocessingml/2006/main" xmlns:w14="http://schemas.microsoft.com/office/word/2010/wordml" xmlns:w15="http://schemas.microsoft.com/office/word/2012/wordml" xmlns:w16se="http://schemas.microsoft.com/office/word/2015/wordml/symex" xmlns:wpg="http://schemas.microsoft.com/office/word/2010/wordprocessingGroup" xmlns:wpi="http://schemas.microsoft.com/office/word/2010/wordprocessingInk" xmlns:wne="http://schemas.microsoft.com/office/word/2006/wordml" xmlns:wps="http://schemas.microsoft.com/office/word/2010/wordprocessingShape" mc:Ignorable="w14 w15 w16se wp14">
+<w:hdr xmlns:wpc="http://schemas.microsoft.com/office/word/2010/wordprocessingCanvas" xmlns:mo="http://schemas.microsoft.com/office/mac/office/2008/main" xmlns:mc="http://schemas.openxmlformats.org/markup-compatibility/2006" xmlns:mv="urn:schemas-microsoft-com:mac:vml" xmlns:o="urn:schemas-microsoft-com:office:office" xmlns:r="http://schemas.openxmlformats.org/officeDocument/2006/relationships" xmlns:m="http://schemas.openxmlformats.org/officeDocument/2006/math" xmlns:v="urn:schemas-microsoft-com:vml" xmlns:wp14="http://schemas.microsoft.com/office/word/2010/wordprocessingDrawing" xmlns:wp="http://schemas.openxmlformats.org/drawingml/2006/wordprocessingDrawing" xmlns:w10="urn:schemas-microsoft-com:office:word" xmlns:w="http://schemas.openxmlformats.org/wordprocessingml/2006/main" xmlns:w14="http://schemas.microsoft.com/office/word/2010/wordml" xmlns:w15="http://schemas.microsoft.com/office/word/2012/wordml" xmlns:wpg="http://schemas.microsoft.com/office/word/2010/wordprocessingGroup" xmlns:wpi="http://schemas.microsoft.com/office/word/2010/wordprocessingInk" xmlns:wne="http://schemas.microsoft.com/office/word/2006/wordml" xmlns:wps="http://schemas.microsoft.com/office/word/2010/wordprocessingShape" mc:Ignorable="w14 w15 wp14">
   <w:p>
     <w:pPr>
       <w:pStyle w:val="Header"/>
@@ -1040,7 +1040,7 @@
 </file>
 
 <file path=word/header3.xml><?xml version="1.0" encoding="utf-8"?>
-<w:hdr xmlns:wpc="http://schemas.microsoft.com/office/word/2010/wordprocessingCanvas" xmlns:cx="http://schemas.microsoft.com/office/drawing/2014/chartex" xmlns:cx1="http://schemas.microsoft.com/office/drawing/2015/9/8/chartex" xmlns:mc="http://schemas.openxmlformats.org/markup-compatibility/2006" xmlns:o="urn:schemas-microsoft-com:office:office" xmlns:r="http://schemas.openxmlformats.org/officeDocument/2006/relationships" xmlns:m="http://schemas.openxmlformats.org/officeDocument/2006/math" xmlns:v="urn:schemas-microsoft-com:vml" xmlns:wp14="http://schemas.microsoft.com/office/word/2010/wordprocessingDrawing" xmlns:wp="http://schemas.openxmlformats.org/drawingml/2006/wordprocessingDrawing" xmlns:w10="urn:schemas-microsoft-com:office:word" xmlns:w="http://schemas.openxmlformats.org/wordprocessingml/2006/main" xmlns:w14="http://schemas.microsoft.com/office/word/2010/wordml" xmlns:w15="http://schemas.microsoft.com/office/word/2012/wordml" xmlns:w16se="http://schemas.microsoft.com/office/word/2015/wordml/symex" xmlns:wpg="http://schemas.microsoft.com/office/word/2010/wordprocessingGroup" xmlns:wpi="http://schemas.microsoft.com/office/word/2010/wordprocessingInk" xmlns:wne="http://schemas.microsoft.com/office/word/2006/wordml" xmlns:wps="http://schemas.microsoft.com/office/word/2010/wordprocessingShape" mc:Ignorable="w14 w15 w16se wp14">
+<w:hdr xmlns:wpc="http://schemas.microsoft.com/office/word/2010/wordprocessingCanvas" xmlns:mo="http://schemas.microsoft.com/office/mac/office/2008/main" xmlns:mc="http://schemas.openxmlformats.org/markup-compatibility/2006" xmlns:mv="urn:schemas-microsoft-com:mac:vml" xmlns:o="urn:schemas-microsoft-com:office:office" xmlns:r="http://schemas.openxmlformats.org/officeDocument/2006/relationships" xmlns:m="http://schemas.openxmlformats.org/officeDocument/2006/math" xmlns:v="urn:schemas-microsoft-com:vml" xmlns:wp14="http://schemas.microsoft.com/office/word/2010/wordprocessingDrawing" xmlns:wp="http://schemas.openxmlformats.org/drawingml/2006/wordprocessingDrawing" xmlns:w10="urn:schemas-microsoft-com:office:word" xmlns:w="http://schemas.openxmlformats.org/wordprocessingml/2006/main" xmlns:w14="http://schemas.microsoft.com/office/word/2010/wordml" xmlns:w15="http://schemas.microsoft.com/office/word/2012/wordml" xmlns:wpg="http://schemas.microsoft.com/office/word/2010/wordprocessingGroup" xmlns:wpi="http://schemas.microsoft.com/office/word/2010/wordprocessingInk" xmlns:wne="http://schemas.microsoft.com/office/word/2006/wordml" xmlns:wps="http://schemas.microsoft.com/office/word/2010/wordprocessingShape" mc:Ignorable="w14 w15 wp14">
   <w:p>
     <w:pPr>
       <w:pStyle w:val="Header"/>
@@ -1065,7 +1065,7 @@
 </file>
 
 <file path=word/styles.xml><?xml version="1.0" encoding="utf-8"?>
-<w:styles xmlns:mc="http://schemas.openxmlformats.org/markup-compatibility/2006" xmlns:r="http://schemas.openxmlformats.org/officeDocument/2006/relationships" xmlns:w="http://schemas.openxmlformats.org/wordprocessingml/2006/main" xmlns:w14="http://schemas.microsoft.com/office/word/2010/wordml" xmlns:w15="http://schemas.microsoft.com/office/word/2012/wordml" xmlns:w16se="http://schemas.microsoft.com/office/word/2015/wordml/symex" mc:Ignorable="w14 w15 w16se">
+<w:styles xmlns:mc="http://schemas.openxmlformats.org/markup-compatibility/2006" xmlns:r="http://schemas.openxmlformats.org/officeDocument/2006/relationships" xmlns:w="http://schemas.openxmlformats.org/wordprocessingml/2006/main" xmlns:w14="http://schemas.microsoft.com/office/word/2010/wordml" xmlns:w15="http://schemas.microsoft.com/office/word/2012/wordml" mc:Ignorable="w14 w15">
   <w:docDefaults>
     <w:rPrDefault>
       <w:rPr>
@@ -1081,7 +1081,7 @@
       </w:pPr>
     </w:pPrDefault>
   </w:docDefaults>
-  <w:latentStyles w:defLockedState="0" w:defUIPriority="99" w:defSemiHidden="0" w:defUnhideWhenUsed="0" w:defQFormat="0" w:count="371">
+  <w:latentStyles w:defLockedState="0" w:defUIPriority="99" w:defSemiHidden="0" w:defUnhideWhenUsed="0" w:defQFormat="0" w:count="382">
     <w:lsdException w:name="Normal" w:uiPriority="0" w:qFormat="1"/>
     <w:lsdException w:name="heading 1" w:uiPriority="9" w:qFormat="1"/>
     <w:lsdException w:name="heading 2" w:semiHidden="1" w:uiPriority="9" w:unhideWhenUsed="1" w:qFormat="1"/>
@@ -1444,6 +1444,8 @@
     <w:lsdException w:name="List Table 5 Dark Accent 6" w:uiPriority="50"/>
     <w:lsdException w:name="List Table 6 Colorful Accent 6" w:uiPriority="51"/>
     <w:lsdException w:name="List Table 7 Colorful Accent 6" w:uiPriority="52"/>
+    <w:lsdException w:name="Mention" w:semiHidden="1" w:unhideWhenUsed="1"/>
+    <w:lsdException w:name="Smart Hyperlink" w:semiHidden="1" w:unhideWhenUsed="1"/>
   </w:latentStyles>
   <w:style w:type="paragraph" w:default="1" w:styleId="Normal">
     <w:name w:val="Normal"/>
@@ -2105,7 +2107,7 @@
 </file>
 
 <file path=customXml/itemProps1.xml><?xml version="1.0" encoding="utf-8"?>
-<ds:datastoreItem xmlns:ds="http://schemas.openxmlformats.org/officeDocument/2006/customXml" ds:itemID="{76D0F4FB-013C-4841-A0EE-92AB4EFD6CB9}">
+<ds:datastoreItem xmlns:ds="http://schemas.openxmlformats.org/officeDocument/2006/customXml" ds:itemID="{A2F08BCB-4FAF-B04E-B843-1CD6E8CDC8E3}">
   <ds:schemaRefs>
     <ds:schemaRef ds:uri="http://schemas.openxmlformats.org/officeDocument/2006/bibliography"/>
   </ds:schemaRefs>

</xml_diff>